<commit_message>
last work for today
</commit_message>
<xml_diff>
--- a/verslag/verslag voorlopig.docx
+++ b/verslag/verslag voorlopig.docx
@@ -898,6 +898,9 @@
         <w:spacing w:after="0"/>
         <w:ind w:left="708"/>
         <w:jc w:val="both"/>
+        <w:rPr>
+          <w:lang w:val="en-GB"/>
+        </w:rPr>
       </w:pPr>
       <w:r>
         <w:t>Hoe hebben anderen het simuleren van bewegingen aangepakt?</w:t>
@@ -910,6 +913,11 @@
       </w:r>
       <w:r>
         <w:tab/>
+      </w:r>
+      <w:r>
+        <w:rPr>
+          <w:lang w:val="en-GB"/>
+        </w:rPr>
         <w:t>P.</w:t>
       </w:r>
     </w:p>
@@ -1839,7 +1847,93 @@
       <w:pPr>
         <w:spacing w:after="0"/>
         <w:jc w:val="both"/>
-      </w:pPr>
+        <w:rPr>
+          <w:sz w:val="40"/>
+          <w:szCs w:val="40"/>
+        </w:rPr>
+      </w:pPr>
+      <w:proofErr w:type="spellStart"/>
+      <w:r>
+        <w:rPr>
+          <w:sz w:val="40"/>
+          <w:szCs w:val="40"/>
+        </w:rPr>
+        <w:t>Todo</w:t>
+      </w:r>
+      <w:proofErr w:type="spellEnd"/>
+      <w:r>
+        <w:rPr>
+          <w:sz w:val="40"/>
+          <w:szCs w:val="40"/>
+        </w:rPr>
+        <w:t>:</w:t>
+      </w:r>
+    </w:p>
+    <w:p>
+      <w:pPr>
+        <w:spacing w:after="0"/>
+        <w:jc w:val="both"/>
+      </w:pPr>
+      <w:r>
+        <w:t xml:space="preserve">Maak de appendix voor de </w:t>
+      </w:r>
+      <w:proofErr w:type="spellStart"/>
+      <w:r>
+        <w:t>afstandsconstraint</w:t>
+      </w:r>
+      <w:proofErr w:type="spellEnd"/>
+    </w:p>
+    <w:p>
+      <w:pPr>
+        <w:spacing w:after="0"/>
+        <w:jc w:val="both"/>
+      </w:pPr>
+      <w:r>
+        <w:t>Definitieve titel</w:t>
+      </w:r>
+    </w:p>
+    <w:p>
+      <w:pPr>
+        <w:spacing w:after="0"/>
+        <w:jc w:val="both"/>
+      </w:pPr>
+      <w:r>
+        <w:t xml:space="preserve">Grondige </w:t>
+      </w:r>
+      <w:r>
+        <w:t>spelling</w:t>
+      </w:r>
+      <w:r>
+        <w:t xml:space="preserve"> &amp; </w:t>
+      </w:r>
+      <w:proofErr w:type="spellStart"/>
+      <w:r>
+        <w:t>gramaticacheck</w:t>
+      </w:r>
+      <w:proofErr w:type="spellEnd"/>
+    </w:p>
+    <w:p>
+      <w:pPr>
+        <w:spacing w:after="0"/>
+        <w:jc w:val="both"/>
+      </w:pPr>
+      <w:r>
+        <w:t xml:space="preserve">Controleer tekstdoorloop over </w:t>
+      </w:r>
+      <w:proofErr w:type="spellStart"/>
+      <w:r>
+        <w:t>paginaeinde</w:t>
+      </w:r>
+      <w:proofErr w:type="spellEnd"/>
+    </w:p>
+    <w:p>
+      <w:pPr>
+        <w:spacing w:after="0"/>
+        <w:jc w:val="both"/>
+      </w:pPr>
+      <w:r>
+        <w:t>Zet hierboven paginanummers</w:t>
+      </w:r>
     </w:p>
     <w:p>
       <w:pPr>
@@ -3066,23 +3160,13 @@
         <w:jc w:val="both"/>
       </w:pPr>
       <w:r>
-        <w:t xml:space="preserve">Deze problemen zijn echter aangepakt door een paar simulatietechnieken die radicaal anders werken dan de </w:t>
-      </w:r>
-      <w:proofErr w:type="spellStart"/>
-      <w:r>
-        <w:t>de</w:t>
-      </w:r>
-      <w:proofErr w:type="spellEnd"/>
-      <w:r>
-        <w:t xml:space="preserve"> meeste bekende technieken. Het probleem om </w:t>
-      </w:r>
-      <w:proofErr w:type="spellStart"/>
-      <w:r>
-        <w:t>normaalkrachtenkrachten</w:t>
-      </w:r>
-      <w:proofErr w:type="spellEnd"/>
-      <w:r>
-        <w:t xml:space="preserve"> goed te simuleren is geadresseerd door Thomas </w:t>
+        <w:t xml:space="preserve">Deze problemen zijn echter aangepakt door een paar simulatietechnieken die </w:t>
+      </w:r>
+      <w:r>
+        <w:t>radicaal anders werken dan de</w:t>
+      </w:r>
+      <w:r>
+        <w:t xml:space="preserve"> meeste bekende technieken. Het probleem om normaalkrachten goed te simuleren is geadresseerd door Thomas </w:t>
       </w:r>
       <w:proofErr w:type="spellStart"/>
       <w:r>
@@ -3779,16 +3863,87 @@
         <w:rPr>
           <w:sz w:val="28"/>
           <w:szCs w:val="28"/>
-          <w:lang w:val="en-GB"/>
-        </w:rPr>
-      </w:pPr>
+        </w:rPr>
+      </w:pPr>
+      <w:proofErr w:type="spellStart"/>
       <w:r>
         <w:rPr>
           <w:sz w:val="28"/>
           <w:szCs w:val="28"/>
-          <w:lang w:val="en-GB"/>
-        </w:rPr>
-        <w:t>Unified Particle Physics for Real-Time Applications:</w:t>
+        </w:rPr>
+        <w:t>Unified</w:t>
+      </w:r>
+      <w:proofErr w:type="spellEnd"/>
+      <w:r>
+        <w:rPr>
+          <w:sz w:val="28"/>
+          <w:szCs w:val="28"/>
+        </w:rPr>
+        <w:t xml:space="preserve"> Particle </w:t>
+      </w:r>
+      <w:proofErr w:type="spellStart"/>
+      <w:r>
+        <w:rPr>
+          <w:sz w:val="28"/>
+          <w:szCs w:val="28"/>
+        </w:rPr>
+        <w:t>Physics</w:t>
+      </w:r>
+      <w:proofErr w:type="spellEnd"/>
+      <w:r>
+        <w:rPr>
+          <w:sz w:val="28"/>
+          <w:szCs w:val="28"/>
+        </w:rPr>
+        <w:t xml:space="preserve"> </w:t>
+      </w:r>
+      <w:proofErr w:type="spellStart"/>
+      <w:r>
+        <w:rPr>
+          <w:sz w:val="28"/>
+          <w:szCs w:val="28"/>
+        </w:rPr>
+        <w:t>for</w:t>
+      </w:r>
+      <w:proofErr w:type="spellEnd"/>
+      <w:r>
+        <w:rPr>
+          <w:sz w:val="28"/>
+          <w:szCs w:val="28"/>
+        </w:rPr>
+        <w:t xml:space="preserve"> </w:t>
+      </w:r>
+      <w:proofErr w:type="spellStart"/>
+      <w:r>
+        <w:rPr>
+          <w:sz w:val="28"/>
+          <w:szCs w:val="28"/>
+        </w:rPr>
+        <w:t>Real-Time</w:t>
+      </w:r>
+      <w:proofErr w:type="spellEnd"/>
+      <w:r>
+        <w:rPr>
+          <w:sz w:val="28"/>
+          <w:szCs w:val="28"/>
+        </w:rPr>
+        <w:t xml:space="preserve"> </w:t>
+      </w:r>
+      <w:proofErr w:type="spellStart"/>
+      <w:r>
+        <w:rPr>
+          <w:sz w:val="28"/>
+          <w:szCs w:val="28"/>
+        </w:rPr>
+        <w:t>Applications</w:t>
+      </w:r>
+      <w:proofErr w:type="spellEnd"/>
+      <w:r>
+        <w:rPr>
+          <w:sz w:val="28"/>
+          <w:szCs w:val="28"/>
+        </w:rPr>
+        <w:t>:</w:t>
       </w:r>
     </w:p>
     <w:p>
@@ -5716,11 +5871,9 @@
       <w:r>
         <w:t xml:space="preserve">, maar nog niet op alles getest is (adhesie, cohesie en </w:t>
       </w:r>
-      <w:proofErr w:type="spellStart"/>
-      <w:r>
-        <w:t>electronmagnetische</w:t>
-      </w:r>
-      <w:proofErr w:type="spellEnd"/>
+      <w:r>
+        <w:t>elektromagnetische</w:t>
+      </w:r>
       <w:r>
         <w:t xml:space="preserve"> krachten bijvoorbeeld) kan het interessant zijn om de simulator te testen of aan te passen op dergelijke omstandigheden.</w:t>
       </w:r>
@@ -5755,9 +5908,6 @@
         <w:jc w:val="both"/>
       </w:pPr>
       <w:r>
-        <w:rPr>
-          <w:lang w:val="en-GB"/>
-        </w:rPr>
         <w:tab/>
       </w:r>
       <w:r>
@@ -5904,7 +6054,36 @@
     <w:p>
       <w:pPr>
         <w:spacing w:after="0"/>
-        <w:ind w:firstLine="708"/>
+        <w:jc w:val="both"/>
+      </w:pPr>
+    </w:p>
+    <w:p>
+      <w:pPr>
+        <w:spacing w:after="0"/>
+        <w:jc w:val="both"/>
+      </w:pPr>
+    </w:p>
+    <w:p>
+      <w:pPr>
+        <w:spacing w:after="0"/>
+        <w:jc w:val="both"/>
+      </w:pPr>
+    </w:p>
+    <w:p>
+      <w:pPr>
+        <w:spacing w:after="0"/>
+        <w:jc w:val="both"/>
+      </w:pPr>
+    </w:p>
+    <w:p>
+      <w:pPr>
+        <w:spacing w:after="0"/>
+        <w:jc w:val="both"/>
+      </w:pPr>
+    </w:p>
+    <w:p>
+      <w:pPr>
+        <w:spacing w:after="0"/>
         <w:jc w:val="both"/>
       </w:pPr>
     </w:p>
@@ -6313,7 +6492,7 @@
             <w:rPr>
               <w:noProof/>
             </w:rPr>
-            <w:t>16</w:t>
+            <w:t>3</w:t>
           </w:r>
         </w:fldSimple>
       </w:p>

</xml_diff>